<commit_message>
ex 2 e relatório atualizados
</commit_message>
<xml_diff>
--- a/Relatório.docx
+++ b/Relatório.docx
@@ -586,9 +586,9 @@
           <w:lang w:eastAsia="pt-BR"/>
         </w:rPr>
         <w:drawing>
-          <wp:inline distT="0" distB="0" distL="0" distR="0" wp14:anchorId="2F31F911" wp14:editId="2B2CD339">
-            <wp:extent cx="5124450" cy="2998479"/>
-            <wp:effectExtent l="0" t="0" r="0" b="0"/>
+          <wp:inline distT="0" distB="0" distL="0" distR="0" wp14:anchorId="32C9F040" wp14:editId="08129122">
+            <wp:extent cx="5076825" cy="2809875"/>
+            <wp:effectExtent l="0" t="0" r="9525" b="9525"/>
             <wp:docPr id="1" name="Imagem 1"/>
             <wp:cNvGraphicFramePr>
               <a:graphicFrameLocks xmlns:a="http://schemas.openxmlformats.org/drawingml/2006/main" noChangeAspect="1"/>
@@ -601,20 +601,20 @@
                     <pic:cNvPicPr/>
                   </pic:nvPicPr>
                   <pic:blipFill rotWithShape="1">
-                    <a:blip r:embed="rId5">
+                    <a:blip r:embed="rId6">
                       <a:extLst>
                         <a:ext uri="{28A0092B-C50C-407E-A947-70E740481C1C}">
                           <a14:useLocalDpi xmlns:a14="http://schemas.microsoft.com/office/drawing/2010/main" val="0"/>
                         </a:ext>
                       </a:extLst>
                     </a:blip>
-                    <a:srcRect r="26354" b="23271"/>
+                    <a:srcRect r="27038" b="28097"/>
                     <a:stretch/>
                   </pic:blipFill>
                   <pic:spPr bwMode="auto">
                     <a:xfrm>
                       <a:off x="0" y="0"/>
-                      <a:ext cx="5134690" cy="3004471"/>
+                      <a:ext cx="5086970" cy="2815490"/>
                     </a:xfrm>
                     <a:prstGeom prst="rect">
                       <a:avLst/>
@@ -694,7 +694,18 @@
       </w:r>
       <w:proofErr w:type="gramEnd"/>
       <w:r>
-        <w:t xml:space="preserve"> inserir os n números, sabendo que o primeiro será a raiz da árvore. Feita a inserção, </w:t>
+        <w:t xml:space="preserve"> inserir os n números, sabendo que o primeiro será a raiz da árvore</w:t>
+      </w:r>
+      <w:r>
+        <w:t xml:space="preserve"> </w:t>
+      </w:r>
+      <w:r>
+        <w:t>(caso seja fornecido um número menor do que 1, o programa irá pedir que o usuário forneça um novo número)</w:t>
+      </w:r>
+      <w:bookmarkStart w:id="0" w:name="_GoBack"/>
+      <w:bookmarkEnd w:id="0"/>
+      <w:r>
+        <w:t xml:space="preserve">. Feita a inserção, </w:t>
       </w:r>
       <w:r>
         <w:t xml:space="preserve">um </w:t>
@@ -731,7 +742,7 @@
                     <pic:cNvPicPr/>
                   </pic:nvPicPr>
                   <pic:blipFill rotWithShape="1">
-                    <a:blip r:embed="rId6"/>
+                    <a:blip r:embed="rId7"/>
                     <a:srcRect l="10098" t="5868" r="40402" b="49771"/>
                     <a:stretch/>
                   </pic:blipFill>
@@ -792,6 +803,12 @@
       </w:r>
     </w:p>
     <w:p>
+      <w:pPr>
+        <w:rPr>
+          <w:sz w:val="18"/>
+          <w:szCs w:val="18"/>
+        </w:rPr>
+      </w:pPr>
       <w:r>
         <w:t>Basta digitar o número e apertar ‘</w:t>
       </w:r>
@@ -848,25 +865,6 @@
     <w:p>
       <w:pPr>
         <w:rPr>
-          <w:b/>
-        </w:rPr>
-      </w:pPr>
-      <w:r>
-        <w:rPr>
-          <w:b/>
-        </w:rPr>
-        <w:t xml:space="preserve">Entrada exemplo: </w:t>
-      </w:r>
-      <w:r>
-        <w:rPr>
-          <w:b/>
-        </w:rPr>
-        <w:t>7 45 12 89 67 34 50 8</w:t>
-      </w:r>
-    </w:p>
-    <w:p>
-      <w:pPr>
-        <w:rPr>
           <w:u w:val="single"/>
         </w:rPr>
       </w:pPr>
@@ -1068,19 +1066,19 @@
         <w:t xml:space="preserve">Quanto à organização da árvore, o primeiro filho inserido é a raiz. Os dois ramos que saem a partir dele são seus pais, os dois ramos de cada pai os avós, e assim por diante. </w:t>
       </w:r>
       <w:r>
-        <w:t xml:space="preserve">É </w:t>
+        <w:t>É preciso fornecer ao programa quantas “</w:t>
+      </w:r>
+      <w:proofErr w:type="spellStart"/>
+      <w:r>
+        <w:t>tuplas</w:t>
+      </w:r>
+      <w:proofErr w:type="spellEnd"/>
+      <w:r>
+        <w:t xml:space="preserve">” serão entradas, cada uma contendo um filho e </w:t>
       </w:r>
       <w:r>
         <w:lastRenderedPageBreak/>
-        <w:t>preciso fornecer ao programa quantas “</w:t>
-      </w:r>
-      <w:proofErr w:type="spellStart"/>
-      <w:r>
-        <w:t>tuplas</w:t>
-      </w:r>
-      <w:proofErr w:type="spellEnd"/>
-      <w:r>
-        <w:t>” serão entradas, cada uma contendo um filho e seus pais. É importante notar que a partir da segunda “</w:t>
+        <w:t>seus pais. É importante notar que a partir da segunda “</w:t>
       </w:r>
       <w:proofErr w:type="spellStart"/>
       <w:r>
@@ -1167,15 +1165,7 @@
         <w:rPr>
           <w:b/>
         </w:rPr>
-        <w:t>Paulo V</w:t>
-      </w:r>
-      <w:bookmarkStart w:id="0" w:name="_GoBack"/>
-      <w:bookmarkEnd w:id="0"/>
-      <w:r>
-        <w:rPr>
-          <w:b/>
-        </w:rPr>
-        <w:t>era Ricardo</w:t>
+        <w:t>Paulo Vera Ricardo</w:t>
       </w:r>
     </w:p>
     <w:p>
@@ -1226,6 +1216,75 @@
           <w:b/>
         </w:rPr>
       </w:pPr>
+      <w:r>
+        <w:rPr>
+          <w:b/>
+          <w:noProof/>
+          <w:lang w:eastAsia="pt-BR"/>
+        </w:rPr>
+        <w:drawing>
+          <wp:anchor distT="0" distB="0" distL="114300" distR="114300" simplePos="0" relativeHeight="251658240" behindDoc="1" locked="0" layoutInCell="1" allowOverlap="1">
+            <wp:simplePos x="0" y="0"/>
+            <wp:positionH relativeFrom="column">
+              <wp:posOffset>-356235</wp:posOffset>
+            </wp:positionH>
+            <wp:positionV relativeFrom="paragraph">
+              <wp:posOffset>-1146</wp:posOffset>
+            </wp:positionV>
+            <wp:extent cx="6118226" cy="2686050"/>
+            <wp:effectExtent l="0" t="0" r="0" b="0"/>
+            <wp:wrapNone/>
+            <wp:docPr id="3" name="Imagem 3"/>
+            <wp:cNvGraphicFramePr>
+              <a:graphicFrameLocks xmlns:a="http://schemas.openxmlformats.org/drawingml/2006/main" noChangeAspect="1"/>
+            </wp:cNvGraphicFramePr>
+            <a:graphic xmlns:a="http://schemas.openxmlformats.org/drawingml/2006/main">
+              <a:graphicData uri="http://schemas.openxmlformats.org/drawingml/2006/picture">
+                <pic:pic xmlns:pic="http://schemas.openxmlformats.org/drawingml/2006/picture">
+                  <pic:nvPicPr>
+                    <pic:cNvPr id="0" name="arvore-exemplo_ex2.jpg"/>
+                    <pic:cNvPicPr/>
+                  </pic:nvPicPr>
+                  <pic:blipFill rotWithShape="1">
+                    <a:blip r:embed="rId8">
+                      <a:extLst>
+                        <a:ext uri="{28A0092B-C50C-407E-A947-70E740481C1C}">
+                          <a14:useLocalDpi xmlns:a14="http://schemas.microsoft.com/office/drawing/2010/main" val="0"/>
+                        </a:ext>
+                      </a:extLst>
+                    </a:blip>
+                    <a:srcRect r="13228" b="24148"/>
+                    <a:stretch/>
+                  </pic:blipFill>
+                  <pic:spPr bwMode="auto">
+                    <a:xfrm>
+                      <a:off x="0" y="0"/>
+                      <a:ext cx="6118226" cy="2686050"/>
+                    </a:xfrm>
+                    <a:prstGeom prst="rect">
+                      <a:avLst/>
+                    </a:prstGeom>
+                    <a:ln>
+                      <a:noFill/>
+                    </a:ln>
+                    <a:extLst>
+                      <a:ext uri="{53640926-AAD7-44D8-BBD7-CCE9431645EC}">
+                        <a14:shadowObscured xmlns:a14="http://schemas.microsoft.com/office/drawing/2010/main"/>
+                      </a:ext>
+                    </a:extLst>
+                  </pic:spPr>
+                </pic:pic>
+              </a:graphicData>
+            </a:graphic>
+            <wp14:sizeRelH relativeFrom="page">
+              <wp14:pctWidth>0</wp14:pctWidth>
+            </wp14:sizeRelH>
+            <wp14:sizeRelV relativeFrom="page">
+              <wp14:pctHeight>0</wp14:pctHeight>
+            </wp14:sizeRelV>
+          </wp:anchor>
+        </w:drawing>
+      </w:r>
     </w:p>
     <w:p>
       <w:pPr>
@@ -1256,6 +1315,422 @@
         <w:ind w:firstLine="708"/>
         <w:jc w:val="both"/>
       </w:pPr>
+    </w:p>
+    <w:p>
+      <w:pPr>
+        <w:ind w:firstLine="708"/>
+        <w:jc w:val="both"/>
+      </w:pPr>
+    </w:p>
+    <w:p>
+      <w:pPr>
+        <w:ind w:firstLine="708"/>
+        <w:jc w:val="both"/>
+      </w:pPr>
+    </w:p>
+    <w:p>
+      <w:pPr>
+        <w:jc w:val="right"/>
+        <w:rPr>
+          <w:sz w:val="18"/>
+          <w:szCs w:val="18"/>
+        </w:rPr>
+      </w:pPr>
+    </w:p>
+    <w:p>
+      <w:pPr>
+        <w:jc w:val="right"/>
+        <w:rPr>
+          <w:sz w:val="18"/>
+          <w:szCs w:val="18"/>
+        </w:rPr>
+      </w:pPr>
+      <w:r>
+        <w:rPr>
+          <w:sz w:val="18"/>
+          <w:szCs w:val="18"/>
+        </w:rPr>
+        <w:t>Árvore-exemplo -</w:t>
+      </w:r>
+      <w:r>
+        <w:rPr>
+          <w:sz w:val="18"/>
+          <w:szCs w:val="18"/>
+        </w:rPr>
+        <w:t xml:space="preserve"> exercício </w:t>
+      </w:r>
+      <w:proofErr w:type="gramStart"/>
+      <w:r>
+        <w:rPr>
+          <w:sz w:val="18"/>
+          <w:szCs w:val="18"/>
+        </w:rPr>
+        <w:t>2</w:t>
+      </w:r>
+      <w:proofErr w:type="gramEnd"/>
+    </w:p>
+    <w:p>
+      <w:pPr>
+        <w:ind w:firstLine="708"/>
+        <w:jc w:val="both"/>
+      </w:pPr>
+      <w:r>
+        <w:rPr>
+          <w:b/>
+        </w:rPr>
+        <w:t xml:space="preserve">Tutorial de uso: </w:t>
+      </w:r>
+      <w:r>
+        <w:t xml:space="preserve">O programa deve ser compilado nas configurações citadas acima, que são as consideradas “default” do </w:t>
+      </w:r>
+      <w:proofErr w:type="spellStart"/>
+      <w:r>
+        <w:t>Dev</w:t>
+      </w:r>
+      <w:proofErr w:type="spellEnd"/>
+      <w:r>
+        <w:t xml:space="preserve"> C++ (versão 5.10). O primeiro número a ser entrado é a quantidade n de </w:t>
+      </w:r>
+      <w:r>
+        <w:t>“</w:t>
+      </w:r>
+      <w:proofErr w:type="spellStart"/>
+      <w:r>
+        <w:t>tuplas</w:t>
+      </w:r>
+      <w:proofErr w:type="spellEnd"/>
+      <w:r>
+        <w:t>”</w:t>
+      </w:r>
+      <w:r>
+        <w:t xml:space="preserve"> que o usuário quer inserir na árvore</w:t>
+      </w:r>
+      <w:r>
+        <w:t xml:space="preserve"> (caso seja fornecido um número menor do que 1, o programa irá pedir que o usuário forneça um novo número)</w:t>
+      </w:r>
+      <w:r>
+        <w:t xml:space="preserve">, em seguida, </w:t>
+      </w:r>
+      <w:proofErr w:type="gramStart"/>
+      <w:r>
+        <w:t>deve-se</w:t>
+      </w:r>
+      <w:proofErr w:type="gramEnd"/>
+      <w:r>
+        <w:t xml:space="preserve"> inserir os n </w:t>
+      </w:r>
+      <w:r>
+        <w:t>trios de nomes</w:t>
+      </w:r>
+      <w:r>
+        <w:t xml:space="preserve">, sabendo que o primeiro </w:t>
+      </w:r>
+      <w:r>
+        <w:t xml:space="preserve">filho </w:t>
+      </w:r>
+      <w:r>
+        <w:t>será a raiz da árvore.</w:t>
+      </w:r>
+      <w:r>
+        <w:t xml:space="preserve"> Em seguida, na próxima entrada, deve-se fornecer o nome de alguém que se quer inserir os pais, e</w:t>
+      </w:r>
+      <w:r>
+        <w:t xml:space="preserve"> depois os pais deste indivíduo. Portanto, a partir da segunda </w:t>
+      </w:r>
+      <w:proofErr w:type="spellStart"/>
+      <w:r>
+        <w:t>tupla</w:t>
+      </w:r>
+      <w:proofErr w:type="spellEnd"/>
+      <w:r>
+        <w:t xml:space="preserve">, os filhos entrados já devem existir na árvore, e com essa </w:t>
+      </w:r>
+      <w:proofErr w:type="spellStart"/>
+      <w:r>
+        <w:t>tupla</w:t>
+      </w:r>
+      <w:proofErr w:type="spellEnd"/>
+      <w:r>
+        <w:t xml:space="preserve"> serão inseridos seus pais</w:t>
+      </w:r>
+      <w:r>
+        <w:t>.</w:t>
+      </w:r>
+      <w:r>
+        <w:t xml:space="preserve"> Feita a inserção, um menu irá aparecer, para que o usuário possa escolher o que deseja  que o programa faça:</w:t>
+      </w:r>
+    </w:p>
+    <w:p>
+      <w:pPr>
+        <w:jc w:val="both"/>
+      </w:pPr>
+      <w:r>
+        <w:rPr>
+          <w:noProof/>
+          <w:lang w:eastAsia="pt-BR"/>
+        </w:rPr>
+        <w:lastRenderedPageBreak/>
+        <w:drawing>
+          <wp:inline distT="0" distB="0" distL="0" distR="0" wp14:anchorId="51E0B3ED" wp14:editId="3463683C">
+            <wp:extent cx="5538083" cy="2778826"/>
+            <wp:effectExtent l="0" t="0" r="5715" b="2540"/>
+            <wp:docPr id="4" name="Imagem 4"/>
+            <wp:cNvGraphicFramePr>
+              <a:graphicFrameLocks xmlns:a="http://schemas.openxmlformats.org/drawingml/2006/main" noChangeAspect="1"/>
+            </wp:cNvGraphicFramePr>
+            <a:graphic xmlns:a="http://schemas.openxmlformats.org/drawingml/2006/main">
+              <a:graphicData uri="http://schemas.openxmlformats.org/drawingml/2006/picture">
+                <pic:pic xmlns:pic="http://schemas.openxmlformats.org/drawingml/2006/picture">
+                  <pic:nvPicPr>
+                    <pic:cNvPr id="0" name=""/>
+                    <pic:cNvPicPr/>
+                  </pic:nvPicPr>
+                  <pic:blipFill rotWithShape="1">
+                    <a:blip r:embed="rId9"/>
+                    <a:srcRect l="16575" t="8620" r="33679" b="46984"/>
+                    <a:stretch/>
+                  </pic:blipFill>
+                  <pic:spPr bwMode="auto">
+                    <a:xfrm>
+                      <a:off x="0" y="0"/>
+                      <a:ext cx="5537178" cy="2778372"/>
+                    </a:xfrm>
+                    <a:prstGeom prst="rect">
+                      <a:avLst/>
+                    </a:prstGeom>
+                    <a:ln>
+                      <a:noFill/>
+                    </a:ln>
+                    <a:extLst>
+                      <a:ext uri="{53640926-AAD7-44D8-BBD7-CCE9431645EC}">
+                        <a14:shadowObscured xmlns:a14="http://schemas.microsoft.com/office/drawing/2010/main"/>
+                      </a:ext>
+                    </a:extLst>
+                  </pic:spPr>
+                </pic:pic>
+              </a:graphicData>
+            </a:graphic>
+          </wp:inline>
+        </w:drawing>
+      </w:r>
+    </w:p>
+    <w:p>
+      <w:pPr>
+        <w:ind w:firstLine="708"/>
+        <w:jc w:val="right"/>
+        <w:rPr>
+          <w:sz w:val="18"/>
+          <w:szCs w:val="18"/>
+        </w:rPr>
+      </w:pPr>
+      <w:proofErr w:type="gramStart"/>
+      <w:r>
+        <w:rPr>
+          <w:sz w:val="18"/>
+          <w:szCs w:val="18"/>
+        </w:rPr>
+        <w:t>Menu</w:t>
+      </w:r>
+      <w:proofErr w:type="gramEnd"/>
+      <w:r>
+        <w:rPr>
+          <w:sz w:val="18"/>
+          <w:szCs w:val="18"/>
+        </w:rPr>
+        <w:t xml:space="preserve"> – exercício 2</w:t>
+      </w:r>
+    </w:p>
+    <w:p>
+      <w:pPr>
+        <w:jc w:val="both"/>
+      </w:pPr>
+      <w:r>
+        <w:t>Basta digitar o número e apertar ‘</w:t>
+      </w:r>
+      <w:proofErr w:type="spellStart"/>
+      <w:r>
+        <w:t>Enter</w:t>
+      </w:r>
+      <w:proofErr w:type="spellEnd"/>
+      <w:r>
+        <w:t xml:space="preserve">’, por exemplo, se deseja obter a impressão da árvore </w:t>
+      </w:r>
+      <w:r>
+        <w:t>por gerações</w:t>
+      </w:r>
+      <w:r>
+        <w:t xml:space="preserve">, deve-se digitar </w:t>
+      </w:r>
+      <w:proofErr w:type="gramStart"/>
+      <w:r>
+        <w:rPr>
+          <w:b/>
+        </w:rPr>
+        <w:t>1</w:t>
+      </w:r>
+      <w:proofErr w:type="gramEnd"/>
+      <w:r>
+        <w:rPr>
+          <w:b/>
+        </w:rPr>
+        <w:t xml:space="preserve"> </w:t>
+      </w:r>
+      <w:r>
+        <w:t>e depois teclar ‘</w:t>
+      </w:r>
+      <w:proofErr w:type="spellStart"/>
+      <w:r>
+        <w:t>Enter</w:t>
+      </w:r>
+      <w:proofErr w:type="spellEnd"/>
+      <w:r>
+        <w:t>’.</w:t>
+      </w:r>
+    </w:p>
+    <w:p>
+      <w:pPr>
+        <w:jc w:val="both"/>
+        <w:rPr>
+          <w:b/>
+        </w:rPr>
+      </w:pPr>
+      <w:r>
+        <w:rPr>
+          <w:b/>
+        </w:rPr>
+        <w:t xml:space="preserve">Observações importantes: </w:t>
+      </w:r>
+    </w:p>
+    <w:p>
+      <w:pPr>
+        <w:pStyle w:val="PargrafodaLista"/>
+        <w:numPr>
+          <w:ilvl w:val="0"/>
+          <w:numId w:val="1"/>
+        </w:numPr>
+        <w:jc w:val="both"/>
+      </w:pPr>
+      <w:r>
+        <w:t xml:space="preserve">É importante seguir as instruções dadas pelo programa no início, as </w:t>
+      </w:r>
+      <w:proofErr w:type="spellStart"/>
+      <w:r>
+        <w:t>tuplas</w:t>
+      </w:r>
+      <w:proofErr w:type="spellEnd"/>
+      <w:r>
+        <w:t xml:space="preserve"> devem estar na ordem “filho </w:t>
+      </w:r>
+      <w:proofErr w:type="spellStart"/>
+      <w:r>
+        <w:t>mae</w:t>
+      </w:r>
+      <w:proofErr w:type="spellEnd"/>
+      <w:r>
+        <w:t xml:space="preserve"> pai”, caso contrário </w:t>
+      </w:r>
+      <w:proofErr w:type="gramStart"/>
+      <w:r>
+        <w:t>a</w:t>
+      </w:r>
+      <w:proofErr w:type="gramEnd"/>
+      <w:r>
+        <w:t xml:space="preserve"> árvore será organizada incorretamente.</w:t>
+      </w:r>
+    </w:p>
+    <w:p>
+      <w:pPr>
+        <w:pStyle w:val="PargrafodaLista"/>
+        <w:numPr>
+          <w:ilvl w:val="0"/>
+          <w:numId w:val="1"/>
+        </w:numPr>
+        <w:jc w:val="both"/>
+      </w:pPr>
+      <w:r>
+        <w:t xml:space="preserve">Após a entrada de cada </w:t>
+      </w:r>
+      <w:proofErr w:type="spellStart"/>
+      <w:r>
+        <w:t>tupla</w:t>
+      </w:r>
+      <w:proofErr w:type="spellEnd"/>
+      <w:r>
+        <w:t xml:space="preserve"> deve ser teclado ‘</w:t>
+      </w:r>
+      <w:proofErr w:type="spellStart"/>
+      <w:r>
+        <w:t>Enter</w:t>
+      </w:r>
+      <w:proofErr w:type="spellEnd"/>
+      <w:r>
+        <w:t>’.</w:t>
+      </w:r>
+    </w:p>
+    <w:p>
+      <w:pPr>
+        <w:pStyle w:val="PargrafodaLista"/>
+        <w:numPr>
+          <w:ilvl w:val="0"/>
+          <w:numId w:val="1"/>
+        </w:numPr>
+        <w:jc w:val="both"/>
+      </w:pPr>
+      <w:r>
+        <w:t>Os nomes devem ser separados por um espaço simples.</w:t>
+      </w:r>
+    </w:p>
+    <w:p>
+      <w:pPr>
+        <w:pStyle w:val="PargrafodaLista"/>
+        <w:numPr>
+          <w:ilvl w:val="0"/>
+          <w:numId w:val="1"/>
+        </w:numPr>
+        <w:jc w:val="both"/>
+      </w:pPr>
+      <w:r>
+        <w:t>Os nomes entrados devem ser simples, e caso seja necessário o uso de um nome composto, ele deve ser digitado sem espaços para que não ocorram erros na inserção de nomes na árvore.</w:t>
+      </w:r>
+    </w:p>
+    <w:p>
+      <w:pPr>
+        <w:pStyle w:val="PargrafodaLista"/>
+        <w:numPr>
+          <w:ilvl w:val="0"/>
+          <w:numId w:val="1"/>
+        </w:numPr>
+        <w:jc w:val="both"/>
+      </w:pPr>
+      <w:r>
+        <w:t>O programa não funciona com nomes iguais.</w:t>
+      </w:r>
+    </w:p>
+    <w:p>
+      <w:pPr>
+        <w:ind w:left="45"/>
+        <w:jc w:val="both"/>
+      </w:pPr>
+    </w:p>
+    <w:p>
+      <w:pPr>
+        <w:jc w:val="both"/>
+      </w:pPr>
+    </w:p>
+    <w:p>
+      <w:pPr>
+        <w:jc w:val="both"/>
+      </w:pPr>
+    </w:p>
+    <w:p>
+      <w:pPr>
+        <w:jc w:val="both"/>
+      </w:pPr>
+    </w:p>
+    <w:p>
+      <w:pPr>
+        <w:jc w:val="both"/>
+      </w:pPr>
       <w:r>
         <w:t>OBS importante seguir ordens de entrada</w:t>
       </w:r>
@@ -1300,6 +1775,7 @@
         <w:jc w:val="both"/>
       </w:pPr>
       <w:r>
+        <w:lastRenderedPageBreak/>
         <w:t>Não funciona com pessoas com o mesmo nome</w:t>
       </w:r>
     </w:p>
@@ -1316,6 +1792,127 @@
     </w:sectPr>
   </w:body>
 </w:document>
+</file>
+
+<file path=word/numbering.xml><?xml version="1.0" encoding="utf-8"?>
+<w:numbering xmlns:wpc="http://schemas.microsoft.com/office/word/2010/wordprocessingCanvas" xmlns:mc="http://schemas.openxmlformats.org/markup-compatibility/2006" xmlns:o="urn:schemas-microsoft-com:office:office" xmlns:r="http://schemas.openxmlformats.org/officeDocument/2006/relationships" xmlns:m="http://schemas.openxmlformats.org/officeDocument/2006/math" xmlns:v="urn:schemas-microsoft-com:vml" xmlns:wp14="http://schemas.microsoft.com/office/word/2010/wordprocessingDrawing" xmlns:wp="http://schemas.openxmlformats.org/drawingml/2006/wordprocessingDrawing" xmlns:w10="urn:schemas-microsoft-com:office:word" xmlns:w="http://schemas.openxmlformats.org/wordprocessingml/2006/main" xmlns:w14="http://schemas.microsoft.com/office/word/2010/wordml" xmlns:wpg="http://schemas.microsoft.com/office/word/2010/wordprocessingGroup" xmlns:wpi="http://schemas.microsoft.com/office/word/2010/wordprocessingInk" xmlns:wne="http://schemas.microsoft.com/office/word/2006/wordml" xmlns:wps="http://schemas.microsoft.com/office/word/2010/wordprocessingShape" mc:Ignorable="w14 wp14">
+  <w:abstractNum w:abstractNumId="0">
+    <w:nsid w:val="69AA6CA6"/>
+    <w:multiLevelType w:val="hybridMultilevel"/>
+    <w:tmpl w:val="26CA8060"/>
+    <w:lvl w:ilvl="0" w:tplc="04160005">
+      <w:start w:val="1"/>
+      <w:numFmt w:val="bullet"/>
+      <w:lvlText w:val=""/>
+      <w:lvlJc w:val="left"/>
+      <w:pPr>
+        <w:ind w:left="765" w:hanging="360"/>
+      </w:pPr>
+      <w:rPr>
+        <w:rFonts w:ascii="Wingdings" w:hAnsi="Wingdings" w:hint="default"/>
+      </w:rPr>
+    </w:lvl>
+    <w:lvl w:ilvl="1" w:tplc="04160003" w:tentative="1">
+      <w:start w:val="1"/>
+      <w:numFmt w:val="bullet"/>
+      <w:lvlText w:val="o"/>
+      <w:lvlJc w:val="left"/>
+      <w:pPr>
+        <w:ind w:left="1485" w:hanging="360"/>
+      </w:pPr>
+      <w:rPr>
+        <w:rFonts w:ascii="Courier New" w:hAnsi="Courier New" w:cs="Courier New" w:hint="default"/>
+      </w:rPr>
+    </w:lvl>
+    <w:lvl w:ilvl="2" w:tplc="04160005" w:tentative="1">
+      <w:start w:val="1"/>
+      <w:numFmt w:val="bullet"/>
+      <w:lvlText w:val=""/>
+      <w:lvlJc w:val="left"/>
+      <w:pPr>
+        <w:ind w:left="2205" w:hanging="360"/>
+      </w:pPr>
+      <w:rPr>
+        <w:rFonts w:ascii="Wingdings" w:hAnsi="Wingdings" w:hint="default"/>
+      </w:rPr>
+    </w:lvl>
+    <w:lvl w:ilvl="3" w:tplc="04160001" w:tentative="1">
+      <w:start w:val="1"/>
+      <w:numFmt w:val="bullet"/>
+      <w:lvlText w:val=""/>
+      <w:lvlJc w:val="left"/>
+      <w:pPr>
+        <w:ind w:left="2925" w:hanging="360"/>
+      </w:pPr>
+      <w:rPr>
+        <w:rFonts w:ascii="Symbol" w:hAnsi="Symbol" w:hint="default"/>
+      </w:rPr>
+    </w:lvl>
+    <w:lvl w:ilvl="4" w:tplc="04160003" w:tentative="1">
+      <w:start w:val="1"/>
+      <w:numFmt w:val="bullet"/>
+      <w:lvlText w:val="o"/>
+      <w:lvlJc w:val="left"/>
+      <w:pPr>
+        <w:ind w:left="3645" w:hanging="360"/>
+      </w:pPr>
+      <w:rPr>
+        <w:rFonts w:ascii="Courier New" w:hAnsi="Courier New" w:cs="Courier New" w:hint="default"/>
+      </w:rPr>
+    </w:lvl>
+    <w:lvl w:ilvl="5" w:tplc="04160005" w:tentative="1">
+      <w:start w:val="1"/>
+      <w:numFmt w:val="bullet"/>
+      <w:lvlText w:val=""/>
+      <w:lvlJc w:val="left"/>
+      <w:pPr>
+        <w:ind w:left="4365" w:hanging="360"/>
+      </w:pPr>
+      <w:rPr>
+        <w:rFonts w:ascii="Wingdings" w:hAnsi="Wingdings" w:hint="default"/>
+      </w:rPr>
+    </w:lvl>
+    <w:lvl w:ilvl="6" w:tplc="04160001" w:tentative="1">
+      <w:start w:val="1"/>
+      <w:numFmt w:val="bullet"/>
+      <w:lvlText w:val=""/>
+      <w:lvlJc w:val="left"/>
+      <w:pPr>
+        <w:ind w:left="5085" w:hanging="360"/>
+      </w:pPr>
+      <w:rPr>
+        <w:rFonts w:ascii="Symbol" w:hAnsi="Symbol" w:hint="default"/>
+      </w:rPr>
+    </w:lvl>
+    <w:lvl w:ilvl="7" w:tplc="04160003" w:tentative="1">
+      <w:start w:val="1"/>
+      <w:numFmt w:val="bullet"/>
+      <w:lvlText w:val="o"/>
+      <w:lvlJc w:val="left"/>
+      <w:pPr>
+        <w:ind w:left="5805" w:hanging="360"/>
+      </w:pPr>
+      <w:rPr>
+        <w:rFonts w:ascii="Courier New" w:hAnsi="Courier New" w:cs="Courier New" w:hint="default"/>
+      </w:rPr>
+    </w:lvl>
+    <w:lvl w:ilvl="8" w:tplc="04160005" w:tentative="1">
+      <w:start w:val="1"/>
+      <w:numFmt w:val="bullet"/>
+      <w:lvlText w:val=""/>
+      <w:lvlJc w:val="left"/>
+      <w:pPr>
+        <w:ind w:left="6525" w:hanging="360"/>
+      </w:pPr>
+      <w:rPr>
+        <w:rFonts w:ascii="Wingdings" w:hAnsi="Wingdings" w:hint="default"/>
+      </w:rPr>
+    </w:lvl>
+  </w:abstractNum>
+  <w:num w:numId="1">
+    <w:abstractNumId w:val="0"/>
+  </w:num>
+</w:numbering>
 </file>
 
 <file path=word/styles.xml><?xml version="1.0" encoding="utf-8"?>
@@ -1535,6 +2132,36 @@
       <w:szCs w:val="16"/>
     </w:rPr>
   </w:style>
+  <w:style w:type="paragraph" w:styleId="Legenda">
+    <w:name w:val="caption"/>
+    <w:basedOn w:val="Normal"/>
+    <w:next w:val="Normal"/>
+    <w:uiPriority w:val="35"/>
+    <w:unhideWhenUsed/>
+    <w:qFormat/>
+    <w:rsid w:val="00197AB5"/>
+    <w:pPr>
+      <w:spacing w:line="240" w:lineRule="auto"/>
+    </w:pPr>
+    <w:rPr>
+      <w:b/>
+      <w:bCs/>
+      <w:color w:val="4F81BD" w:themeColor="accent1"/>
+      <w:sz w:val="18"/>
+      <w:szCs w:val="18"/>
+    </w:rPr>
+  </w:style>
+  <w:style w:type="paragraph" w:styleId="PargrafodaLista">
+    <w:name w:val="List Paragraph"/>
+    <w:basedOn w:val="Normal"/>
+    <w:uiPriority w:val="34"/>
+    <w:qFormat/>
+    <w:rsid w:val="00A83040"/>
+    <w:pPr>
+      <w:ind w:left="720"/>
+      <w:contextualSpacing/>
+    </w:pPr>
+  </w:style>
 </w:styles>
 </file>
 
@@ -1754,6 +2381,36 @@
       <w:sz w:val="16"/>
       <w:szCs w:val="16"/>
     </w:rPr>
+  </w:style>
+  <w:style w:type="paragraph" w:styleId="Legenda">
+    <w:name w:val="caption"/>
+    <w:basedOn w:val="Normal"/>
+    <w:next w:val="Normal"/>
+    <w:uiPriority w:val="35"/>
+    <w:unhideWhenUsed/>
+    <w:qFormat/>
+    <w:rsid w:val="00197AB5"/>
+    <w:pPr>
+      <w:spacing w:line="240" w:lineRule="auto"/>
+    </w:pPr>
+    <w:rPr>
+      <w:b/>
+      <w:bCs/>
+      <w:color w:val="4F81BD" w:themeColor="accent1"/>
+      <w:sz w:val="18"/>
+      <w:szCs w:val="18"/>
+    </w:rPr>
+  </w:style>
+  <w:style w:type="paragraph" w:styleId="PargrafodaLista">
+    <w:name w:val="List Paragraph"/>
+    <w:basedOn w:val="Normal"/>
+    <w:uiPriority w:val="34"/>
+    <w:qFormat/>
+    <w:rsid w:val="00A83040"/>
+    <w:pPr>
+      <w:ind w:left="720"/>
+      <w:contextualSpacing/>
+    </w:pPr>
   </w:style>
 </w:styles>
 </file>

</xml_diff>

<commit_message>
ex 1, 2 e 3 comentados
</commit_message>
<xml_diff>
--- a/Relatório.docx
+++ b/Relatório.docx
@@ -697,13 +697,8 @@
         <w:t xml:space="preserve"> inserir os n números, sabendo que o primeiro será a raiz da árvore</w:t>
       </w:r>
       <w:r>
-        <w:t xml:space="preserve"> </w:t>
-      </w:r>
-      <w:r>
-        <w:t>(caso seja fornecido um número menor do que 1, o programa irá pedir que o usuário forneça um novo número)</w:t>
-      </w:r>
-      <w:bookmarkStart w:id="0" w:name="_GoBack"/>
-      <w:bookmarkEnd w:id="0"/>
+        <w:t xml:space="preserve"> (caso seja fornecido um número menor do que 1, o programa irá pedir que o usuário forneça um novo número)</w:t>
+      </w:r>
       <w:r>
         <w:t xml:space="preserve">. Feita a inserção, </w:t>
       </w:r>
@@ -865,14 +860,22 @@
     <w:p>
       <w:pPr>
         <w:rPr>
+          <w:b/>
           <w:u w:val="single"/>
         </w:rPr>
       </w:pPr>
-      <w:r>
-        <w:rPr>
-          <w:b/>
+    </w:p>
+    <w:p>
+      <w:pPr>
+        <w:rPr>
           <w:u w:val="single"/>
         </w:rPr>
+      </w:pPr>
+      <w:r>
+        <w:rPr>
+          <w:b/>
+          <w:u w:val="single"/>
+        </w:rPr>
         <w:t>Exercício 2 – Árvore genealógica</w:t>
       </w:r>
       <w:r>
@@ -891,26 +894,128 @@
         <w:t xml:space="preserve"> </w:t>
       </w:r>
       <w:r>
-        <w:t>O programa recebe a entrada de uma quantidade n de</w:t>
-      </w:r>
+        <w:t xml:space="preserve">O programa recebe a entrada de uma quantidade n de </w:t>
+      </w:r>
+      <w:proofErr w:type="spellStart"/>
+      <w:r>
+        <w:t>tuplas</w:t>
+      </w:r>
+      <w:proofErr w:type="spellEnd"/>
+      <w:r>
+        <w:t xml:space="preserve">, ou seja, um grupo de nomes da família, na ordem “filho mãe pai”, e os armazena numa árvore binária (fazendo a consideração de que cada casal possui apenas </w:t>
+      </w:r>
+      <w:proofErr w:type="gramStart"/>
+      <w:r>
+        <w:t>1</w:t>
+      </w:r>
+      <w:proofErr w:type="gramEnd"/>
+      <w:r>
+        <w:t xml:space="preserve"> filho). Além disso, o programa permite a impressão de cada geração, impressão dos antepassados de um dado indivíduo, impressão da árvore em “</w:t>
+      </w:r>
+      <w:proofErr w:type="spellStart"/>
+      <w:r>
+        <w:t>labelled</w:t>
+      </w:r>
+      <w:proofErr w:type="spellEnd"/>
       <w:r>
         <w:t xml:space="preserve"> </w:t>
       </w:r>
       <w:proofErr w:type="spellStart"/>
       <w:r>
+        <w:t>bracketing</w:t>
+      </w:r>
+      <w:proofErr w:type="spellEnd"/>
+      <w:r>
+        <w:t>” e o cálculo do grau equivalente de parentesco entre duas dadas pessoas, além de permitir a inserção de mais membros na árvore.</w:t>
+      </w:r>
+    </w:p>
+    <w:p>
+      <w:pPr>
+        <w:ind w:firstLine="708"/>
+        <w:jc w:val="both"/>
+      </w:pPr>
+      <w:r>
+        <w:t xml:space="preserve">Para que tudo isso seja feito, foram criadas diferentes funções e o programa conta com um </w:t>
+      </w:r>
+      <w:proofErr w:type="gramStart"/>
+      <w:r>
+        <w:t>menu</w:t>
+      </w:r>
+      <w:proofErr w:type="gramEnd"/>
+      <w:r>
+        <w:t>, que pergunta ao usuário o que ele deseja fazer, e chama as determinadas funções. Para inserir as “</w:t>
+      </w:r>
+      <w:proofErr w:type="spellStart"/>
+      <w:r>
         <w:t>tuplas</w:t>
       </w:r>
       <w:proofErr w:type="spellEnd"/>
       <w:r>
-        <w:t xml:space="preserve">, ou seja, um grupo de nomes da família, na ordem “filho mãe pai”, e os armazena numa árvore binária (fazendo a consideração de que cada casal possui apenas </w:t>
+        <w:t xml:space="preserve">”, o programa chama a função de inserção para cada </w:t>
+      </w:r>
+      <w:proofErr w:type="spellStart"/>
+      <w:r>
+        <w:t>tupla</w:t>
+      </w:r>
+      <w:proofErr w:type="spellEnd"/>
+      <w:r>
+        <w:t xml:space="preserve">, criando os nós um por um (alocando a memória um por um com o uso do </w:t>
+      </w:r>
+      <w:proofErr w:type="spellStart"/>
+      <w:r>
+        <w:rPr>
+          <w:i/>
+        </w:rPr>
+        <w:t>malloc</w:t>
+      </w:r>
+      <w:proofErr w:type="spellEnd"/>
+      <w:r>
+        <w:rPr>
+          <w:i/>
+        </w:rPr>
+        <w:t xml:space="preserve"> </w:t>
+      </w:r>
+      <w:r>
+        <w:t>para cada nome dado</w:t>
+      </w:r>
+      <w:r>
+        <w:t>).</w:t>
+      </w:r>
+      <w:r>
+        <w:t xml:space="preserve"> Para fazer o controle do “nível” de cada indivíduo na árvore, cada pessoa possui um grau. O filho tem grau </w:t>
       </w:r>
       <w:proofErr w:type="gramStart"/>
       <w:r>
-        <w:t>1</w:t>
+        <w:t>0</w:t>
       </w:r>
       <w:proofErr w:type="gramEnd"/>
       <w:r>
-        <w:t xml:space="preserve"> filho). Além disso, o programa permite a impressão de cada geração, impressão dos antepassados de um dado indivíduo, impressão da árvore em “</w:t>
+        <w:t>, os pais grau 1, avós grau 2, e assim por diante. Esse grau é utilizado para calcular o grau de parentesco entre duas pessoas (por meio de uma subtração entre os dois graus) e para imprimir as gerações da árvore.</w:t>
+      </w:r>
+      <w:r>
+        <w:t xml:space="preserve"> A função que imprime as gerações da arvore faz uso de um algoritmo de </w:t>
+      </w:r>
+      <w:proofErr w:type="spellStart"/>
+      <w:r>
+        <w:t>percorrimento</w:t>
+      </w:r>
+      <w:proofErr w:type="spellEnd"/>
+      <w:r>
+        <w:t xml:space="preserve"> da árvore Em Ordem, pois é necessário procurar na arvore </w:t>
+      </w:r>
+      <w:proofErr w:type="gramStart"/>
+      <w:r>
+        <w:t>toda as</w:t>
+      </w:r>
+      <w:proofErr w:type="gramEnd"/>
+      <w:r>
+        <w:t xml:space="preserve"> pessoas de cada grau, podendo im</w:t>
+      </w:r>
+      <w:r>
+        <w:t>primir as determinadas gerações.</w:t>
+      </w:r>
+      <w:r>
+        <w:t xml:space="preserve"> Também foi feita uma função recursiva para a impressão em “</w:t>
       </w:r>
       <w:proofErr w:type="spellStart"/>
       <w:r>
@@ -926,7 +1031,24 @@
       </w:r>
       <w:proofErr w:type="spellEnd"/>
       <w:r>
-        <w:t>” e o cálculo do grau equivalente de parentesco entre duas dadas pessoas, além de permitir a inserção de mais membros na árvore.</w:t>
+        <w:t xml:space="preserve">”, e uma função </w:t>
+      </w:r>
+      <w:proofErr w:type="spellStart"/>
+      <w:r>
+        <w:rPr>
+          <w:i/>
+        </w:rPr>
+        <w:t>select</w:t>
+      </w:r>
+      <w:proofErr w:type="spellEnd"/>
+      <w:r>
+        <w:rPr>
+          <w:i/>
+        </w:rPr>
+        <w:t xml:space="preserve">, </w:t>
+      </w:r>
+      <w:r>
+        <w:t>muito utilizada na execução do programa, pois ela é capaz de localizar um dado nome na árvore, e retornar o seu endereço, para que ele possa ser utilizado em diferentes funções como a de inserção de números e a do cálculo do grau de parentesco equivalente.</w:t>
       </w:r>
     </w:p>
     <w:p>
@@ -935,126 +1057,38 @@
         <w:jc w:val="both"/>
       </w:pPr>
       <w:r>
-        <w:t xml:space="preserve">Para que tudo isso seja feito, foram criadas diferentes funções e o programa conta com um </w:t>
+        <w:t xml:space="preserve">Quanto à organização da árvore, o primeiro filho inserido é a raiz. Os dois ramos que saem a partir dele são seus pais, os dois ramos de cada pai os avós, e assim por diante. </w:t>
+      </w:r>
+      <w:r>
+        <w:t xml:space="preserve">É </w:t>
+      </w:r>
+      <w:r>
+        <w:lastRenderedPageBreak/>
+        <w:t>preciso fornecer ao programa quantas “</w:t>
+      </w:r>
+      <w:proofErr w:type="spellStart"/>
+      <w:r>
+        <w:t>tuplas</w:t>
+      </w:r>
+      <w:proofErr w:type="spellEnd"/>
+      <w:r>
+        <w:t>” serão entradas, cada uma contendo um filho e seus pais. É importante notar que a partir da segunda “</w:t>
+      </w:r>
+      <w:proofErr w:type="spellStart"/>
+      <w:r>
+        <w:t>tupla</w:t>
+      </w:r>
+      <w:proofErr w:type="spellEnd"/>
+      <w:r>
+        <w:t xml:space="preserve">”, o nome do filho deve já pertencer </w:t>
       </w:r>
       <w:proofErr w:type="gramStart"/>
       <w:r>
-        <w:t>menu</w:t>
+        <w:t>à</w:t>
       </w:r>
       <w:proofErr w:type="gramEnd"/>
       <w:r>
-        <w:t xml:space="preserve">, que pergunta ao usuário o que ele deseja fazer, e chama as determinadas funções. Para inserir </w:t>
-      </w:r>
-      <w:r>
-        <w:t>as “</w:t>
-      </w:r>
-      <w:proofErr w:type="spellStart"/>
-      <w:r>
-        <w:t>tuplas</w:t>
-      </w:r>
-      <w:proofErr w:type="spellEnd"/>
-      <w:r>
-        <w:t>”</w:t>
-      </w:r>
-      <w:r>
-        <w:t xml:space="preserve">, o programa chama a função de inserção para cada </w:t>
-      </w:r>
-      <w:proofErr w:type="spellStart"/>
-      <w:r>
-        <w:t>tupla</w:t>
-      </w:r>
-      <w:proofErr w:type="spellEnd"/>
-      <w:r>
-        <w:t xml:space="preserve">, criando os nós um por um (alocando a memória um por um com o uso do </w:t>
-      </w:r>
-      <w:proofErr w:type="spellStart"/>
-      <w:r>
-        <w:rPr>
-          <w:i/>
-        </w:rPr>
-        <w:t>malloc</w:t>
-      </w:r>
-      <w:proofErr w:type="spellEnd"/>
-      <w:r>
-        <w:rPr>
-          <w:i/>
-        </w:rPr>
-        <w:t xml:space="preserve"> </w:t>
-      </w:r>
-      <w:r>
-        <w:t>para cada nome dado</w:t>
-      </w:r>
-      <w:r>
-        <w:t>).</w:t>
-      </w:r>
-      <w:r>
-        <w:t xml:space="preserve"> Para fazer o controle do “nível” de cada indivíduo na árvore, cada pessoa possui um grau. O filho tem grau </w:t>
-      </w:r>
-      <w:proofErr w:type="gramStart"/>
-      <w:r>
-        <w:t>0</w:t>
-      </w:r>
-      <w:proofErr w:type="gramEnd"/>
-      <w:r>
-        <w:t>, os pais grau 1, avós grau 2, e assim por diante. Esse grau é utilizado para calcular o grau de parentesco entre duas pessoas (por meio de uma subtração entre os dois graus) e para imprimir as gerações da árvore.</w:t>
-      </w:r>
-      <w:r>
-        <w:t xml:space="preserve"> A função que imprime as gerações da arvore faz uso de um algoritmo de </w:t>
-      </w:r>
-      <w:proofErr w:type="spellStart"/>
-      <w:r>
-        <w:t>percorrimento</w:t>
-      </w:r>
-      <w:proofErr w:type="spellEnd"/>
-      <w:r>
-        <w:t xml:space="preserve"> da árvore Em Ordem, pois é necessário procurar na arvore </w:t>
-      </w:r>
-      <w:proofErr w:type="gramStart"/>
-      <w:r>
-        <w:t>toda as</w:t>
-      </w:r>
-      <w:proofErr w:type="gramEnd"/>
-      <w:r>
-        <w:t xml:space="preserve"> pessoas de cada grau, podendo im</w:t>
-      </w:r>
-      <w:r>
-        <w:t>primir as determinadas gerações.</w:t>
-      </w:r>
-      <w:r>
-        <w:t xml:space="preserve"> Também foi feita uma função recursiva para a impressão em “</w:t>
-      </w:r>
-      <w:proofErr w:type="spellStart"/>
-      <w:r>
-        <w:t>labelled</w:t>
-      </w:r>
-      <w:proofErr w:type="spellEnd"/>
-      <w:r>
-        <w:t xml:space="preserve"> </w:t>
-      </w:r>
-      <w:proofErr w:type="spellStart"/>
-      <w:r>
-        <w:t>bracketing</w:t>
-      </w:r>
-      <w:proofErr w:type="spellEnd"/>
-      <w:r>
-        <w:t xml:space="preserve">”, e uma função </w:t>
-      </w:r>
-      <w:proofErr w:type="spellStart"/>
-      <w:r>
-        <w:rPr>
-          <w:i/>
-        </w:rPr>
-        <w:t>select</w:t>
-      </w:r>
-      <w:proofErr w:type="spellEnd"/>
-      <w:r>
-        <w:rPr>
-          <w:i/>
-        </w:rPr>
-        <w:t xml:space="preserve">, </w:t>
-      </w:r>
-      <w:r>
-        <w:t>muito utilizada na execução do programa, pois ela é capaz de localizar um dado nome na árvore, e retornar o seu endereço, para que ele possa ser utilizado em diferentes funções como a de inserção de números e a do cálculo do grau de parentesco equivalente.</w:t>
+        <w:t xml:space="preserve"> arvore, e portanto o usuário deve fornecer o nome do filho de quem se quer dar o nome dos pais, e depois o nome dos pais.</w:t>
       </w:r>
     </w:p>
     <w:p>
@@ -1063,56 +1097,10 @@
         <w:jc w:val="both"/>
       </w:pPr>
       <w:r>
-        <w:t xml:space="preserve">Quanto à organização da árvore, o primeiro filho inserido é a raiz. Os dois ramos que saem a partir dele são seus pais, os dois ramos de cada pai os avós, e assim por diante. </w:t>
-      </w:r>
-      <w:r>
-        <w:t>É preciso fornecer ao programa quantas “</w:t>
-      </w:r>
-      <w:proofErr w:type="spellStart"/>
-      <w:r>
-        <w:t>tuplas</w:t>
-      </w:r>
-      <w:proofErr w:type="spellEnd"/>
-      <w:r>
-        <w:t xml:space="preserve">” serão entradas, cada uma contendo um filho e </w:t>
-      </w:r>
-      <w:r>
-        <w:lastRenderedPageBreak/>
-        <w:t>seus pais. É importante notar que a partir da segunda “</w:t>
-      </w:r>
-      <w:proofErr w:type="spellStart"/>
-      <w:r>
-        <w:t>tupla</w:t>
-      </w:r>
-      <w:proofErr w:type="spellEnd"/>
-      <w:r>
-        <w:t xml:space="preserve">”, o nome do filho deve já pertencer </w:t>
-      </w:r>
-      <w:proofErr w:type="gramStart"/>
-      <w:r>
-        <w:t>à</w:t>
-      </w:r>
-      <w:proofErr w:type="gramEnd"/>
-      <w:r>
-        <w:t xml:space="preserve"> arvore, e portanto o usuário deve fornecer o nome do filho de quem se quer dar o nome dos pais, e depois o nome dos pais.</w:t>
-      </w:r>
-    </w:p>
-    <w:p>
-      <w:pPr>
-        <w:ind w:firstLine="708"/>
-        <w:jc w:val="both"/>
-      </w:pPr>
-      <w:r>
-        <w:rPr>
-          <w:b/>
-        </w:rPr>
-        <w:t>Exemplo:</w:t>
-      </w:r>
-      <w:r>
-        <w:rPr>
-          <w:b/>
-        </w:rPr>
-        <w:t xml:space="preserve"> </w:t>
+        <w:rPr>
+          <w:b/>
+        </w:rPr>
+        <w:t xml:space="preserve">Exemplo: </w:t>
       </w:r>
       <w:r>
         <w:t xml:space="preserve">Para uma entrada como a seguinte </w:t>
@@ -1350,89 +1338,61 @@
           <w:sz w:val="18"/>
           <w:szCs w:val="18"/>
         </w:rPr>
-        <w:t>Árvore-exemplo -</w:t>
-      </w:r>
+        <w:t xml:space="preserve">Árvore-exemplo - exercício </w:t>
+      </w:r>
+      <w:proofErr w:type="gramStart"/>
       <w:r>
         <w:rPr>
           <w:sz w:val="18"/>
           <w:szCs w:val="18"/>
         </w:rPr>
-        <w:t xml:space="preserve"> exercício </w:t>
+        <w:t>2</w:t>
+      </w:r>
+      <w:proofErr w:type="gramEnd"/>
+    </w:p>
+    <w:p>
+      <w:pPr>
+        <w:ind w:firstLine="708"/>
+        <w:jc w:val="both"/>
+      </w:pPr>
+      <w:r>
+        <w:rPr>
+          <w:b/>
+        </w:rPr>
+        <w:t xml:space="preserve">Tutorial de uso: </w:t>
+      </w:r>
+      <w:r>
+        <w:t xml:space="preserve">O programa deve ser compilado nas configurações citadas acima, que são as consideradas “default” do </w:t>
+      </w:r>
+      <w:proofErr w:type="spellStart"/>
+      <w:r>
+        <w:t>Dev</w:t>
+      </w:r>
+      <w:proofErr w:type="spellEnd"/>
+      <w:r>
+        <w:t xml:space="preserve"> C++ (versão 5.10). O primeiro número a ser entrado é a quantidade n de “</w:t>
+      </w:r>
+      <w:proofErr w:type="spellStart"/>
+      <w:r>
+        <w:t>tuplas</w:t>
+      </w:r>
+      <w:proofErr w:type="spellEnd"/>
+      <w:r>
+        <w:t>” que o usuário quer inserir na árvore</w:t>
+      </w:r>
+      <w:r>
+        <w:t xml:space="preserve"> (caso seja fornecido um número menor do que 1, o programa irá pedir que o usuário forneça um novo número)</w:t>
+      </w:r>
+      <w:r>
+        <w:t xml:space="preserve">, em seguida, </w:t>
       </w:r>
       <w:proofErr w:type="gramStart"/>
       <w:r>
-        <w:rPr>
-          <w:sz w:val="18"/>
-          <w:szCs w:val="18"/>
-        </w:rPr>
-        <w:t>2</w:t>
+        <w:t>deve-se</w:t>
       </w:r>
       <w:proofErr w:type="gramEnd"/>
-    </w:p>
-    <w:p>
-      <w:pPr>
-        <w:ind w:firstLine="708"/>
-        <w:jc w:val="both"/>
-      </w:pPr>
-      <w:r>
-        <w:rPr>
-          <w:b/>
-        </w:rPr>
-        <w:t xml:space="preserve">Tutorial de uso: </w:t>
-      </w:r>
-      <w:r>
-        <w:t xml:space="preserve">O programa deve ser compilado nas configurações citadas acima, que são as consideradas “default” do </w:t>
-      </w:r>
-      <w:proofErr w:type="spellStart"/>
-      <w:r>
-        <w:t>Dev</w:t>
-      </w:r>
-      <w:proofErr w:type="spellEnd"/>
-      <w:r>
-        <w:t xml:space="preserve"> C++ (versão 5.10). O primeiro número a ser entrado é a quantidade n de </w:t>
-      </w:r>
-      <w:r>
-        <w:t>“</w:t>
-      </w:r>
-      <w:proofErr w:type="spellStart"/>
-      <w:r>
-        <w:t>tuplas</w:t>
-      </w:r>
-      <w:proofErr w:type="spellEnd"/>
-      <w:r>
-        <w:t>”</w:t>
-      </w:r>
-      <w:r>
-        <w:t xml:space="preserve"> que o usuário quer inserir na árvore</w:t>
-      </w:r>
-      <w:r>
-        <w:t xml:space="preserve"> (caso seja fornecido um número menor do que 1, o programa irá pedir que o usuário forneça um novo número)</w:t>
-      </w:r>
-      <w:r>
-        <w:t xml:space="preserve">, em seguida, </w:t>
-      </w:r>
-      <w:proofErr w:type="gramStart"/>
-      <w:r>
-        <w:t>deve-se</w:t>
-      </w:r>
-      <w:proofErr w:type="gramEnd"/>
-      <w:r>
-        <w:t xml:space="preserve"> inserir os n </w:t>
-      </w:r>
-      <w:r>
-        <w:t>trios de nomes</w:t>
-      </w:r>
-      <w:r>
-        <w:t xml:space="preserve">, sabendo que o primeiro </w:t>
-      </w:r>
-      <w:r>
-        <w:t xml:space="preserve">filho </w:t>
-      </w:r>
-      <w:r>
-        <w:t>será a raiz da árvore.</w:t>
-      </w:r>
-      <w:r>
-        <w:t xml:space="preserve"> Em seguida, na próxima entrada, deve-se fornecer o nome de alguém que se quer inserir os pais, e</w:t>
+      <w:r>
+        <w:t xml:space="preserve"> inserir os n trios de nomes, sabendo que o primeiro filho será a raiz da árvore. Em seguida, na próxima entrada, deve-se fornecer o nome de alguém que se quer inserir os pais, e</w:t>
       </w:r>
       <w:r>
         <w:t xml:space="preserve"> depois os pais deste indivíduo. Portanto, a partir da segunda </w:t>
@@ -1553,13 +1513,7 @@
       </w:r>
       <w:proofErr w:type="spellEnd"/>
       <w:r>
-        <w:t xml:space="preserve">’, por exemplo, se deseja obter a impressão da árvore </w:t>
-      </w:r>
-      <w:r>
-        <w:t>por gerações</w:t>
-      </w:r>
-      <w:r>
-        <w:t xml:space="preserve">, deve-se digitar </w:t>
+        <w:t xml:space="preserve">’, por exemplo, se deseja obter a impressão da árvore por gerações, deve-se digitar </w:t>
       </w:r>
       <w:proofErr w:type="gramStart"/>
       <w:r>
@@ -1648,23 +1602,16 @@
         <w:jc w:val="both"/>
       </w:pPr>
       <w:r>
-        <w:t xml:space="preserve">Após a entrada de cada </w:t>
-      </w:r>
-      <w:proofErr w:type="spellStart"/>
-      <w:r>
-        <w:t>tupla</w:t>
-      </w:r>
-      <w:proofErr w:type="spellEnd"/>
-      <w:r>
-        <w:t xml:space="preserve"> deve ser teclado ‘</w:t>
-      </w:r>
-      <w:proofErr w:type="spellStart"/>
-      <w:r>
-        <w:t>Enter</w:t>
-      </w:r>
-      <w:proofErr w:type="spellEnd"/>
-      <w:r>
-        <w:t>’.</w:t>
+        <w:t xml:space="preserve">Cada nome pode conter até </w:t>
+      </w:r>
+      <w:r>
+        <w:rPr>
+          <w:b/>
+        </w:rPr>
+        <w:t>40 caracteres</w:t>
+      </w:r>
+      <w:r>
+        <w:t>.</w:t>
       </w:r>
     </w:p>
     <w:p>
@@ -1677,7 +1624,15 @@
         <w:jc w:val="both"/>
       </w:pPr>
       <w:r>
-        <w:t>Os nomes devem ser separados por um espaço simples.</w:t>
+        <w:t xml:space="preserve">Cada casal pode possuir apenas </w:t>
+      </w:r>
+      <w:proofErr w:type="gramStart"/>
+      <w:r>
+        <w:t>1</w:t>
+      </w:r>
+      <w:proofErr w:type="gramEnd"/>
+      <w:r>
+        <w:t xml:space="preserve"> filho.</w:t>
       </w:r>
     </w:p>
     <w:p>
@@ -1690,8 +1645,10 @@
         <w:jc w:val="both"/>
       </w:pPr>
       <w:r>
-        <w:t>Os nomes entrados devem ser simples, e caso seja necessário o uso de um nome composto, ele deve ser digitado sem espaços para que não ocorram erros na inserção de nomes na árvore.</w:t>
-      </w:r>
+        <w:t>O programa não funciona com nomes iguais.</w:t>
+      </w:r>
+      <w:bookmarkStart w:id="0" w:name="_GoBack"/>
+      <w:bookmarkEnd w:id="0"/>
     </w:p>
     <w:p>
       <w:pPr>
@@ -1703,36 +1660,86 @@
         <w:jc w:val="both"/>
       </w:pPr>
       <w:r>
-        <w:t>O programa não funciona com nomes iguais.</w:t>
-      </w:r>
-    </w:p>
-    <w:p>
-      <w:pPr>
-        <w:ind w:left="45"/>
-        <w:jc w:val="both"/>
-      </w:pPr>
-    </w:p>
-    <w:p>
-      <w:pPr>
-        <w:jc w:val="both"/>
-      </w:pPr>
-    </w:p>
-    <w:p>
-      <w:pPr>
-        <w:jc w:val="both"/>
-      </w:pPr>
-    </w:p>
-    <w:p>
-      <w:pPr>
-        <w:jc w:val="both"/>
-      </w:pPr>
-    </w:p>
-    <w:p>
-      <w:pPr>
-        <w:jc w:val="both"/>
-      </w:pPr>
-      <w:r>
-        <w:t>OBS importante seguir ordens de entrada</w:t>
+        <w:t xml:space="preserve">Após a entrada de cada </w:t>
+      </w:r>
+      <w:proofErr w:type="spellStart"/>
+      <w:r>
+        <w:t>tupla</w:t>
+      </w:r>
+      <w:proofErr w:type="spellEnd"/>
+      <w:r>
+        <w:t xml:space="preserve"> deve ser teclado ‘</w:t>
+      </w:r>
+      <w:proofErr w:type="spellStart"/>
+      <w:r>
+        <w:t>Enter</w:t>
+      </w:r>
+      <w:proofErr w:type="spellEnd"/>
+      <w:r>
+        <w:t>’.</w:t>
+      </w:r>
+    </w:p>
+    <w:p>
+      <w:pPr>
+        <w:pStyle w:val="PargrafodaLista"/>
+        <w:numPr>
+          <w:ilvl w:val="0"/>
+          <w:numId w:val="1"/>
+        </w:numPr>
+        <w:jc w:val="both"/>
+      </w:pPr>
+      <w:r>
+        <w:t>Os nomes devem ser separados por um espaço simples.</w:t>
+      </w:r>
+    </w:p>
+    <w:p>
+      <w:pPr>
+        <w:pStyle w:val="PargrafodaLista"/>
+        <w:numPr>
+          <w:ilvl w:val="0"/>
+          <w:numId w:val="1"/>
+        </w:numPr>
+        <w:jc w:val="both"/>
+      </w:pPr>
+      <w:r>
+        <w:t>Os nomes entrados devem ser simples, e caso seja necessário o uso de um nome composto, ele deve ser digitado sem espaços para que não ocorram erros na inserção de nomes na árvore.</w:t>
+      </w:r>
+    </w:p>
+    <w:p>
+      <w:pPr>
+        <w:jc w:val="both"/>
+      </w:pPr>
+    </w:p>
+    <w:p>
+      <w:pPr>
+        <w:jc w:val="both"/>
+        <w:rPr>
+          <w:b/>
+          <w:u w:val="single"/>
+        </w:rPr>
+      </w:pPr>
+      <w:r>
+        <w:rPr>
+          <w:b/>
+          <w:u w:val="single"/>
+        </w:rPr>
+        <w:t xml:space="preserve">Exercício 3 </w:t>
+      </w:r>
+      <w:proofErr w:type="gramStart"/>
+      <w:r>
+        <w:rPr>
+          <w:b/>
+          <w:u w:val="single"/>
+        </w:rPr>
+        <w:t>–Conversor</w:t>
+      </w:r>
+      <w:proofErr w:type="gramEnd"/>
+      <w:r>
+        <w:rPr>
+          <w:b/>
+          <w:u w:val="single"/>
+        </w:rPr>
+        <w:t xml:space="preserve"> de Equação Polonesa</w:t>
       </w:r>
     </w:p>
     <w:p>
@@ -1740,35 +1747,370 @@
         <w:ind w:firstLine="708"/>
         <w:jc w:val="both"/>
       </w:pPr>
-    </w:p>
-    <w:p>
-      <w:pPr>
-        <w:jc w:val="both"/>
-      </w:pPr>
-      <w:r>
-        <w:t>OBS</w:t>
-      </w:r>
-    </w:p>
-    <w:p>
-      <w:pPr>
-        <w:jc w:val="both"/>
-      </w:pPr>
-      <w:r>
-        <w:t xml:space="preserve">No exercício </w:t>
+      <w:r>
+        <w:t xml:space="preserve">O programa recebe a entrada de uma equação em notação polonesa e a transforma para a notação polonesa reversa (RPN) e para a notação infixa. Para isso, o programa organiza a equação polonesa dada em uma árvore, e seguindo algoritmos de impressão, consegue convertê-la para a RPN (por meio da impressão Pós Ordem) ou para a notação infixa (por meio da impressão em ordem). </w:t>
+      </w:r>
+    </w:p>
+    <w:p>
+      <w:pPr>
+        <w:ind w:firstLine="708"/>
+        <w:jc w:val="both"/>
+      </w:pPr>
+      <w:r>
+        <w:t>Para isso, o p</w:t>
+      </w:r>
+      <w:r>
+        <w:t xml:space="preserve">rograma conta com duas funções de inserção e duas funções de </w:t>
+      </w:r>
+      <w:proofErr w:type="spellStart"/>
+      <w:r>
+        <w:t>percorrimento</w:t>
+      </w:r>
+      <w:proofErr w:type="spellEnd"/>
+      <w:r>
+        <w:t xml:space="preserve">: as duas funções de inserção realizam a inserção de números e sinais separadamente. A função </w:t>
+      </w:r>
+      <w:proofErr w:type="spellStart"/>
+      <w:r>
+        <w:rPr>
+          <w:i/>
+        </w:rPr>
+        <w:t>insertsign</w:t>
+      </w:r>
+      <w:proofErr w:type="spellEnd"/>
+      <w:r>
+        <w:t xml:space="preserve"> insere todos os sinais à esquerda da árvore, e a função </w:t>
+      </w:r>
+      <w:proofErr w:type="spellStart"/>
+      <w:r>
+        <w:rPr>
+          <w:i/>
+        </w:rPr>
+        <w:t>insertnum</w:t>
+      </w:r>
+      <w:proofErr w:type="spellEnd"/>
+      <w:r>
+        <w:t xml:space="preserve"> insere os números nos locais corretos dependendo da operação que realizam (um </w:t>
+      </w:r>
+      <w:r>
+        <w:lastRenderedPageBreak/>
+        <w:t xml:space="preserve">exemplo será mostrado a seguir). As duas funções de </w:t>
+      </w:r>
+      <w:proofErr w:type="spellStart"/>
+      <w:r>
+        <w:t>percorrimento</w:t>
+      </w:r>
+      <w:proofErr w:type="spellEnd"/>
+      <w:r>
+        <w:t xml:space="preserve">, </w:t>
+      </w:r>
+      <w:proofErr w:type="spellStart"/>
+      <w:r>
+        <w:rPr>
+          <w:i/>
+        </w:rPr>
+        <w:t>posordem</w:t>
+      </w:r>
+      <w:proofErr w:type="spellEnd"/>
+      <w:r>
+        <w:rPr>
+          <w:i/>
+        </w:rPr>
+        <w:t xml:space="preserve"> </w:t>
+      </w:r>
+      <w:r>
+        <w:t xml:space="preserve">e </w:t>
+      </w:r>
+      <w:proofErr w:type="spellStart"/>
+      <w:r>
+        <w:rPr>
+          <w:i/>
+        </w:rPr>
+        <w:t>emorde</w:t>
+      </w:r>
+      <w:proofErr w:type="spellEnd"/>
+      <w:r>
+        <w:rPr>
+          <w:i/>
+        </w:rPr>
+        <w:t xml:space="preserve">, </w:t>
+      </w:r>
+      <w:r>
+        <w:t>servem para a conversão da equação para as notações RPN e infixa, respectivamente.</w:t>
+      </w:r>
+    </w:p>
+    <w:p>
+      <w:pPr>
+        <w:ind w:firstLine="708"/>
+        <w:jc w:val="both"/>
+      </w:pPr>
+      <w:r>
+        <w:rPr>
+          <w:b/>
+        </w:rPr>
+        <w:t xml:space="preserve">Exemplo: </w:t>
+      </w:r>
+      <w:r>
+        <w:t>Para a entrada da equação em notação polonesa a seguir, o programa organizará a seguinte árvore:</w:t>
+      </w:r>
+    </w:p>
+    <w:p>
+      <w:pPr>
+        <w:ind w:firstLine="708"/>
+        <w:jc w:val="both"/>
+        <w:rPr>
+          <w:b/>
+        </w:rPr>
+      </w:pPr>
+      <w:r>
+        <w:t xml:space="preserve">Entrada: </w:t>
+      </w:r>
+      <w:r>
+        <w:rPr>
+          <w:b/>
+        </w:rPr>
+        <w:t>* - + 2 5 9 6</w:t>
+      </w:r>
+    </w:p>
+    <w:p>
+      <w:pPr>
+        <w:ind w:firstLine="708"/>
+        <w:jc w:val="both"/>
+        <w:rPr>
+          <w:b/>
+        </w:rPr>
+      </w:pPr>
+      <w:r>
+        <w:rPr>
+          <w:b/>
+          <w:noProof/>
+          <w:lang w:eastAsia="pt-BR"/>
+        </w:rPr>
+        <w:drawing>
+          <wp:anchor distT="0" distB="0" distL="114300" distR="114300" simplePos="0" relativeHeight="251659264" behindDoc="1" locked="0" layoutInCell="1" allowOverlap="1">
+            <wp:simplePos x="0" y="0"/>
+            <wp:positionH relativeFrom="column">
+              <wp:posOffset>-537210</wp:posOffset>
+            </wp:positionH>
+            <wp:positionV relativeFrom="paragraph">
+              <wp:posOffset>48260</wp:posOffset>
+            </wp:positionV>
+            <wp:extent cx="4992286" cy="2609850"/>
+            <wp:effectExtent l="0" t="0" r="0" b="0"/>
+            <wp:wrapNone/>
+            <wp:docPr id="5" name="Imagem 5"/>
+            <wp:cNvGraphicFramePr>
+              <a:graphicFrameLocks xmlns:a="http://schemas.openxmlformats.org/drawingml/2006/main" noChangeAspect="1"/>
+            </wp:cNvGraphicFramePr>
+            <a:graphic xmlns:a="http://schemas.openxmlformats.org/drawingml/2006/main">
+              <a:graphicData uri="http://schemas.openxmlformats.org/drawingml/2006/picture">
+                <pic:pic xmlns:pic="http://schemas.openxmlformats.org/drawingml/2006/picture">
+                  <pic:nvPicPr>
+                    <pic:cNvPr id="0" name="arvore-exemplo_ex3.jpg"/>
+                    <pic:cNvPicPr/>
+                  </pic:nvPicPr>
+                  <pic:blipFill rotWithShape="1">
+                    <a:blip r:embed="rId10">
+                      <a:extLst>
+                        <a:ext uri="{28A0092B-C50C-407E-A947-70E740481C1C}">
+                          <a14:useLocalDpi xmlns:a14="http://schemas.microsoft.com/office/drawing/2010/main" val="0"/>
+                        </a:ext>
+                      </a:extLst>
+                    </a:blip>
+                    <a:srcRect t="6992" r="32545" b="22793"/>
+                    <a:stretch/>
+                  </pic:blipFill>
+                  <pic:spPr bwMode="auto">
+                    <a:xfrm>
+                      <a:off x="0" y="0"/>
+                      <a:ext cx="4992286" cy="2609850"/>
+                    </a:xfrm>
+                    <a:prstGeom prst="rect">
+                      <a:avLst/>
+                    </a:prstGeom>
+                    <a:ln>
+                      <a:noFill/>
+                    </a:ln>
+                    <a:extLst>
+                      <a:ext uri="{53640926-AAD7-44D8-BBD7-CCE9431645EC}">
+                        <a14:shadowObscured xmlns:a14="http://schemas.microsoft.com/office/drawing/2010/main"/>
+                      </a:ext>
+                    </a:extLst>
+                  </pic:spPr>
+                </pic:pic>
+              </a:graphicData>
+            </a:graphic>
+            <wp14:sizeRelH relativeFrom="page">
+              <wp14:pctWidth>0</wp14:pctWidth>
+            </wp14:sizeRelH>
+            <wp14:sizeRelV relativeFrom="page">
+              <wp14:pctHeight>0</wp14:pctHeight>
+            </wp14:sizeRelV>
+          </wp:anchor>
+        </w:drawing>
+      </w:r>
+    </w:p>
+    <w:p>
+      <w:pPr>
+        <w:jc w:val="both"/>
+      </w:pPr>
+    </w:p>
+    <w:p>
+      <w:pPr>
+        <w:jc w:val="both"/>
+      </w:pPr>
+    </w:p>
+    <w:p>
+      <w:pPr>
+        <w:jc w:val="both"/>
+      </w:pPr>
+    </w:p>
+    <w:p>
+      <w:pPr>
+        <w:jc w:val="both"/>
+      </w:pPr>
+    </w:p>
+    <w:p>
+      <w:pPr>
+        <w:jc w:val="both"/>
+      </w:pPr>
+    </w:p>
+    <w:p>
+      <w:pPr>
+        <w:jc w:val="both"/>
+      </w:pPr>
+    </w:p>
+    <w:p>
+      <w:pPr>
+        <w:jc w:val="both"/>
+      </w:pPr>
+    </w:p>
+    <w:p>
+      <w:pPr>
+        <w:jc w:val="both"/>
+      </w:pPr>
+    </w:p>
+    <w:p>
+      <w:pPr>
+        <w:jc w:val="right"/>
+        <w:rPr>
+          <w:sz w:val="18"/>
+          <w:szCs w:val="18"/>
+        </w:rPr>
+      </w:pPr>
+      <w:r>
+        <w:rPr>
+          <w:sz w:val="18"/>
+          <w:szCs w:val="18"/>
+        </w:rPr>
+        <w:t xml:space="preserve">Árvore-exemplo – exercício </w:t>
       </w:r>
       <w:proofErr w:type="gramStart"/>
       <w:r>
-        <w:t>2</w:t>
+        <w:rPr>
+          <w:sz w:val="18"/>
+          <w:szCs w:val="18"/>
+        </w:rPr>
+        <w:t>3</w:t>
       </w:r>
       <w:proofErr w:type="gramEnd"/>
-      <w:r>
-        <w:t>, para atender ao modelo de entrada proposto, o programa apenas aceita nomes simples para cada pessoa, que são separados por espaço.</w:t>
-      </w:r>
-    </w:p>
-    <w:p>
-      <w:pPr>
-        <w:jc w:val="both"/>
-      </w:pPr>
+    </w:p>
+    <w:p>
+      <w:pPr>
+        <w:jc w:val="both"/>
+      </w:pPr>
+      <w:r>
+        <w:tab/>
+      </w:r>
+      <w:r>
+        <w:rPr>
+          <w:b/>
+        </w:rPr>
+        <w:t xml:space="preserve">Tutorial de uso: </w:t>
+      </w:r>
+      <w:r>
+        <w:t>Ao inicializar o programa, ele pedirá que o usuário entre com sua equação na notação polonesa. É importante seguir as instruções de preenchimento para que o programa funcione, separando cada número por um espaço e teclando ‘</w:t>
+      </w:r>
+      <w:proofErr w:type="spellStart"/>
+      <w:r>
+        <w:t>Enter</w:t>
+      </w:r>
+      <w:proofErr w:type="spellEnd"/>
+      <w:r>
+        <w:t>’ no final (caso deseje, o usuário poderá teclar ‘</w:t>
+      </w:r>
+      <w:proofErr w:type="spellStart"/>
+      <w:r>
+        <w:t>Enter</w:t>
+      </w:r>
+      <w:proofErr w:type="spellEnd"/>
+      <w:r>
+        <w:t xml:space="preserve">’ entre cada entrada como uma opção alternativa de preenchimento). </w:t>
+      </w:r>
+      <w:r>
+        <w:t xml:space="preserve">Feita a inserção, um </w:t>
+      </w:r>
+      <w:proofErr w:type="gramStart"/>
+      <w:r>
+        <w:t>menu</w:t>
+      </w:r>
+      <w:proofErr w:type="gramEnd"/>
+      <w:r>
+        <w:t xml:space="preserve"> irá aparecer, para que o usuário possa escolher o que deseja  que o programa faça:</w:t>
+      </w:r>
+    </w:p>
+    <w:p>
+      <w:pPr>
+        <w:jc w:val="both"/>
+      </w:pPr>
+      <w:r>
+        <w:rPr>
+          <w:noProof/>
+          <w:lang w:eastAsia="pt-BR"/>
+        </w:rPr>
+        <w:drawing>
+          <wp:inline distT="0" distB="0" distL="0" distR="0" wp14:anchorId="439654C9" wp14:editId="15770092">
+            <wp:extent cx="5457656" cy="2733675"/>
+            <wp:effectExtent l="0" t="0" r="0" b="0"/>
+            <wp:docPr id="6" name="Imagem 6"/>
+            <wp:cNvGraphicFramePr>
+              <a:graphicFrameLocks xmlns:a="http://schemas.openxmlformats.org/drawingml/2006/main" noChangeAspect="1"/>
+            </wp:cNvGraphicFramePr>
+            <a:graphic xmlns:a="http://schemas.openxmlformats.org/drawingml/2006/main">
+              <a:graphicData uri="http://schemas.openxmlformats.org/drawingml/2006/picture">
+                <pic:pic xmlns:pic="http://schemas.openxmlformats.org/drawingml/2006/picture">
+                  <pic:nvPicPr>
+                    <pic:cNvPr id="0" name=""/>
+                    <pic:cNvPicPr/>
+                  </pic:nvPicPr>
+                  <pic:blipFill rotWithShape="1">
+                    <a:blip r:embed="rId11"/>
+                    <a:srcRect l="31831" t="7056" r="18691" b="48865"/>
+                    <a:stretch/>
+                  </pic:blipFill>
+                  <pic:spPr bwMode="auto">
+                    <a:xfrm>
+                      <a:off x="0" y="0"/>
+                      <a:ext cx="5457405" cy="2733549"/>
+                    </a:xfrm>
+                    <a:prstGeom prst="rect">
+                      <a:avLst/>
+                    </a:prstGeom>
+                    <a:ln>
+                      <a:noFill/>
+                    </a:ln>
+                    <a:extLst>
+                      <a:ext uri="{53640926-AAD7-44D8-BBD7-CCE9431645EC}">
+                        <a14:shadowObscured xmlns:a14="http://schemas.microsoft.com/office/drawing/2010/main"/>
+                      </a:ext>
+                    </a:extLst>
+                  </pic:spPr>
+                </pic:pic>
+              </a:graphicData>
+            </a:graphic>
+          </wp:inline>
+        </w:drawing>
+      </w:r>
     </w:p>
     <w:p>
       <w:pPr>
@@ -1776,7 +2118,131 @@
       </w:pPr>
       <w:r>
         <w:lastRenderedPageBreak/>
-        <w:t>Não funciona com pessoas com o mesmo nome</w:t>
+        <w:t>Basta digitar o número e apertar ‘</w:t>
+      </w:r>
+      <w:proofErr w:type="spellStart"/>
+      <w:r>
+        <w:t>Enter</w:t>
+      </w:r>
+      <w:proofErr w:type="spellEnd"/>
+      <w:r>
+        <w:t xml:space="preserve">’, por exemplo, se deseja obter a </w:t>
+      </w:r>
+      <w:r>
+        <w:t>conversão para notação polonesa reversa</w:t>
+      </w:r>
+      <w:r>
+        <w:t xml:space="preserve">, deve-se digitar </w:t>
+      </w:r>
+      <w:proofErr w:type="gramStart"/>
+      <w:r>
+        <w:rPr>
+          <w:b/>
+        </w:rPr>
+        <w:t>1</w:t>
+      </w:r>
+      <w:proofErr w:type="gramEnd"/>
+      <w:r>
+        <w:rPr>
+          <w:b/>
+        </w:rPr>
+        <w:t xml:space="preserve"> </w:t>
+      </w:r>
+      <w:r>
+        <w:t>e depois teclar ‘</w:t>
+      </w:r>
+      <w:proofErr w:type="spellStart"/>
+      <w:r>
+        <w:t>Enter</w:t>
+      </w:r>
+      <w:proofErr w:type="spellEnd"/>
+      <w:r>
+        <w:t>’.</w:t>
+      </w:r>
+    </w:p>
+    <w:p>
+      <w:pPr>
+        <w:jc w:val="both"/>
+        <w:rPr>
+          <w:b/>
+        </w:rPr>
+      </w:pPr>
+      <w:r>
+        <w:rPr>
+          <w:b/>
+        </w:rPr>
+        <w:t>Observações importantes:</w:t>
+      </w:r>
+    </w:p>
+    <w:p>
+      <w:pPr>
+        <w:pStyle w:val="PargrafodaLista"/>
+        <w:numPr>
+          <w:ilvl w:val="0"/>
+          <w:numId w:val="2"/>
+        </w:numPr>
+        <w:jc w:val="both"/>
+        <w:rPr>
+          <w:b/>
+        </w:rPr>
+      </w:pPr>
+      <w:r>
+        <w:t xml:space="preserve">O programa pode </w:t>
+      </w:r>
+      <w:r>
+        <w:t>receber</w:t>
+      </w:r>
+      <w:r>
+        <w:t xml:space="preserve"> apenas as operações usuais </w:t>
+      </w:r>
+      <w:proofErr w:type="gramStart"/>
+      <w:r>
+        <w:t xml:space="preserve">( </w:t>
+      </w:r>
+      <w:proofErr w:type="gramEnd"/>
+      <w:r>
+        <w:t>*, /,  +, -</w:t>
+      </w:r>
+      <w:r>
+        <w:t xml:space="preserve"> </w:t>
+      </w:r>
+      <w:r>
+        <w:t>)</w:t>
+      </w:r>
+      <w:r>
+        <w:t>.</w:t>
+      </w:r>
+    </w:p>
+    <w:p>
+      <w:pPr>
+        <w:pStyle w:val="PargrafodaLista"/>
+        <w:numPr>
+          <w:ilvl w:val="0"/>
+          <w:numId w:val="2"/>
+        </w:numPr>
+        <w:jc w:val="both"/>
+        <w:rPr>
+          <w:b/>
+        </w:rPr>
+      </w:pPr>
+      <w:r>
+        <w:t>O programa aceita apenas os algarismos de 0 a 9.</w:t>
+      </w:r>
+    </w:p>
+    <w:p>
+      <w:pPr>
+        <w:pStyle w:val="PargrafodaLista"/>
+        <w:numPr>
+          <w:ilvl w:val="0"/>
+          <w:numId w:val="2"/>
+        </w:numPr>
+        <w:jc w:val="both"/>
+        <w:rPr>
+          <w:b/>
+        </w:rPr>
+      </w:pPr>
+      <w:r>
+        <w:t>O cálculo do valor final da expressão não é realizado, o programa é capaz apenas de fazer a conversão entre as notações.</w:t>
       </w:r>
     </w:p>
     <w:p>
@@ -1797,16 +2263,16 @@
 <file path=word/numbering.xml><?xml version="1.0" encoding="utf-8"?>
 <w:numbering xmlns:wpc="http://schemas.microsoft.com/office/word/2010/wordprocessingCanvas" xmlns:mc="http://schemas.openxmlformats.org/markup-compatibility/2006" xmlns:o="urn:schemas-microsoft-com:office:office" xmlns:r="http://schemas.openxmlformats.org/officeDocument/2006/relationships" xmlns:m="http://schemas.openxmlformats.org/officeDocument/2006/math" xmlns:v="urn:schemas-microsoft-com:vml" xmlns:wp14="http://schemas.microsoft.com/office/word/2010/wordprocessingDrawing" xmlns:wp="http://schemas.openxmlformats.org/drawingml/2006/wordprocessingDrawing" xmlns:w10="urn:schemas-microsoft-com:office:word" xmlns:w="http://schemas.openxmlformats.org/wordprocessingml/2006/main" xmlns:w14="http://schemas.microsoft.com/office/word/2010/wordml" xmlns:wpg="http://schemas.microsoft.com/office/word/2010/wordprocessingGroup" xmlns:wpi="http://schemas.microsoft.com/office/word/2010/wordprocessingInk" xmlns:wne="http://schemas.microsoft.com/office/word/2006/wordml" xmlns:wps="http://schemas.microsoft.com/office/word/2010/wordprocessingShape" mc:Ignorable="w14 wp14">
   <w:abstractNum w:abstractNumId="0">
-    <w:nsid w:val="69AA6CA6"/>
+    <w:nsid w:val="4DD1225B"/>
     <w:multiLevelType w:val="hybridMultilevel"/>
-    <w:tmpl w:val="26CA8060"/>
+    <w:tmpl w:val="5F1656F2"/>
     <w:lvl w:ilvl="0" w:tplc="04160005">
       <w:start w:val="1"/>
       <w:numFmt w:val="bullet"/>
       <w:lvlText w:val=""/>
       <w:lvlJc w:val="left"/>
       <w:pPr>
-        <w:ind w:left="765" w:hanging="360"/>
+        <w:ind w:left="720" w:hanging="360"/>
       </w:pPr>
       <w:rPr>
         <w:rFonts w:ascii="Wingdings" w:hAnsi="Wingdings" w:hint="default"/>
@@ -1818,7 +2284,7 @@
       <w:lvlText w:val="o"/>
       <w:lvlJc w:val="left"/>
       <w:pPr>
-        <w:ind w:left="1485" w:hanging="360"/>
+        <w:ind w:left="1440" w:hanging="360"/>
       </w:pPr>
       <w:rPr>
         <w:rFonts w:ascii="Courier New" w:hAnsi="Courier New" w:cs="Courier New" w:hint="default"/>
@@ -1830,7 +2296,7 @@
       <w:lvlText w:val=""/>
       <w:lvlJc w:val="left"/>
       <w:pPr>
-        <w:ind w:left="2205" w:hanging="360"/>
+        <w:ind w:left="2160" w:hanging="360"/>
       </w:pPr>
       <w:rPr>
         <w:rFonts w:ascii="Wingdings" w:hAnsi="Wingdings" w:hint="default"/>
@@ -1842,7 +2308,7 @@
       <w:lvlText w:val=""/>
       <w:lvlJc w:val="left"/>
       <w:pPr>
-        <w:ind w:left="2925" w:hanging="360"/>
+        <w:ind w:left="2880" w:hanging="360"/>
       </w:pPr>
       <w:rPr>
         <w:rFonts w:ascii="Symbol" w:hAnsi="Symbol" w:hint="default"/>
@@ -1854,7 +2320,7 @@
       <w:lvlText w:val="o"/>
       <w:lvlJc w:val="left"/>
       <w:pPr>
-        <w:ind w:left="3645" w:hanging="360"/>
+        <w:ind w:left="3600" w:hanging="360"/>
       </w:pPr>
       <w:rPr>
         <w:rFonts w:ascii="Courier New" w:hAnsi="Courier New" w:cs="Courier New" w:hint="default"/>
@@ -1866,7 +2332,7 @@
       <w:lvlText w:val=""/>
       <w:lvlJc w:val="left"/>
       <w:pPr>
-        <w:ind w:left="4365" w:hanging="360"/>
+        <w:ind w:left="4320" w:hanging="360"/>
       </w:pPr>
       <w:rPr>
         <w:rFonts w:ascii="Wingdings" w:hAnsi="Wingdings" w:hint="default"/>
@@ -1878,7 +2344,7 @@
       <w:lvlText w:val=""/>
       <w:lvlJc w:val="left"/>
       <w:pPr>
-        <w:ind w:left="5085" w:hanging="360"/>
+        <w:ind w:left="5040" w:hanging="360"/>
       </w:pPr>
       <w:rPr>
         <w:rFonts w:ascii="Symbol" w:hAnsi="Symbol" w:hint="default"/>
@@ -1890,7 +2356,7 @@
       <w:lvlText w:val="o"/>
       <w:lvlJc w:val="left"/>
       <w:pPr>
-        <w:ind w:left="5805" w:hanging="360"/>
+        <w:ind w:left="5760" w:hanging="360"/>
       </w:pPr>
       <w:rPr>
         <w:rFonts w:ascii="Courier New" w:hAnsi="Courier New" w:cs="Courier New" w:hint="default"/>
@@ -1902,6 +2368,119 @@
       <w:lvlText w:val=""/>
       <w:lvlJc w:val="left"/>
       <w:pPr>
+        <w:ind w:left="6480" w:hanging="360"/>
+      </w:pPr>
+      <w:rPr>
+        <w:rFonts w:ascii="Wingdings" w:hAnsi="Wingdings" w:hint="default"/>
+      </w:rPr>
+    </w:lvl>
+  </w:abstractNum>
+  <w:abstractNum w:abstractNumId="1">
+    <w:nsid w:val="69AA6CA6"/>
+    <w:multiLevelType w:val="hybridMultilevel"/>
+    <w:tmpl w:val="26CA8060"/>
+    <w:lvl w:ilvl="0" w:tplc="04160005">
+      <w:start w:val="1"/>
+      <w:numFmt w:val="bullet"/>
+      <w:lvlText w:val=""/>
+      <w:lvlJc w:val="left"/>
+      <w:pPr>
+        <w:ind w:left="765" w:hanging="360"/>
+      </w:pPr>
+      <w:rPr>
+        <w:rFonts w:ascii="Wingdings" w:hAnsi="Wingdings" w:hint="default"/>
+      </w:rPr>
+    </w:lvl>
+    <w:lvl w:ilvl="1" w:tplc="04160003" w:tentative="1">
+      <w:start w:val="1"/>
+      <w:numFmt w:val="bullet"/>
+      <w:lvlText w:val="o"/>
+      <w:lvlJc w:val="left"/>
+      <w:pPr>
+        <w:ind w:left="1485" w:hanging="360"/>
+      </w:pPr>
+      <w:rPr>
+        <w:rFonts w:ascii="Courier New" w:hAnsi="Courier New" w:cs="Courier New" w:hint="default"/>
+      </w:rPr>
+    </w:lvl>
+    <w:lvl w:ilvl="2" w:tplc="04160005" w:tentative="1">
+      <w:start w:val="1"/>
+      <w:numFmt w:val="bullet"/>
+      <w:lvlText w:val=""/>
+      <w:lvlJc w:val="left"/>
+      <w:pPr>
+        <w:ind w:left="2205" w:hanging="360"/>
+      </w:pPr>
+      <w:rPr>
+        <w:rFonts w:ascii="Wingdings" w:hAnsi="Wingdings" w:hint="default"/>
+      </w:rPr>
+    </w:lvl>
+    <w:lvl w:ilvl="3" w:tplc="04160001" w:tentative="1">
+      <w:start w:val="1"/>
+      <w:numFmt w:val="bullet"/>
+      <w:lvlText w:val=""/>
+      <w:lvlJc w:val="left"/>
+      <w:pPr>
+        <w:ind w:left="2925" w:hanging="360"/>
+      </w:pPr>
+      <w:rPr>
+        <w:rFonts w:ascii="Symbol" w:hAnsi="Symbol" w:hint="default"/>
+      </w:rPr>
+    </w:lvl>
+    <w:lvl w:ilvl="4" w:tplc="04160003" w:tentative="1">
+      <w:start w:val="1"/>
+      <w:numFmt w:val="bullet"/>
+      <w:lvlText w:val="o"/>
+      <w:lvlJc w:val="left"/>
+      <w:pPr>
+        <w:ind w:left="3645" w:hanging="360"/>
+      </w:pPr>
+      <w:rPr>
+        <w:rFonts w:ascii="Courier New" w:hAnsi="Courier New" w:cs="Courier New" w:hint="default"/>
+      </w:rPr>
+    </w:lvl>
+    <w:lvl w:ilvl="5" w:tplc="04160005" w:tentative="1">
+      <w:start w:val="1"/>
+      <w:numFmt w:val="bullet"/>
+      <w:lvlText w:val=""/>
+      <w:lvlJc w:val="left"/>
+      <w:pPr>
+        <w:ind w:left="4365" w:hanging="360"/>
+      </w:pPr>
+      <w:rPr>
+        <w:rFonts w:ascii="Wingdings" w:hAnsi="Wingdings" w:hint="default"/>
+      </w:rPr>
+    </w:lvl>
+    <w:lvl w:ilvl="6" w:tplc="04160001" w:tentative="1">
+      <w:start w:val="1"/>
+      <w:numFmt w:val="bullet"/>
+      <w:lvlText w:val=""/>
+      <w:lvlJc w:val="left"/>
+      <w:pPr>
+        <w:ind w:left="5085" w:hanging="360"/>
+      </w:pPr>
+      <w:rPr>
+        <w:rFonts w:ascii="Symbol" w:hAnsi="Symbol" w:hint="default"/>
+      </w:rPr>
+    </w:lvl>
+    <w:lvl w:ilvl="7" w:tplc="04160003" w:tentative="1">
+      <w:start w:val="1"/>
+      <w:numFmt w:val="bullet"/>
+      <w:lvlText w:val="o"/>
+      <w:lvlJc w:val="left"/>
+      <w:pPr>
+        <w:ind w:left="5805" w:hanging="360"/>
+      </w:pPr>
+      <w:rPr>
+        <w:rFonts w:ascii="Courier New" w:hAnsi="Courier New" w:cs="Courier New" w:hint="default"/>
+      </w:rPr>
+    </w:lvl>
+    <w:lvl w:ilvl="8" w:tplc="04160005" w:tentative="1">
+      <w:start w:val="1"/>
+      <w:numFmt w:val="bullet"/>
+      <w:lvlText w:val=""/>
+      <w:lvlJc w:val="left"/>
+      <w:pPr>
         <w:ind w:left="6525" w:hanging="360"/>
       </w:pPr>
       <w:rPr>
@@ -1910,6 +2489,9 @@
     </w:lvl>
   </w:abstractNum>
   <w:num w:numId="1">
+    <w:abstractNumId w:val="1"/>
+  </w:num>
+  <w:num w:numId="2">
     <w:abstractNumId w:val="0"/>
   </w:num>
 </w:numbering>

</xml_diff>